<commit_message>
git hub link Updated
</commit_message>
<xml_diff>
--- a/Specifications.docx
+++ b/Specifications.docx
@@ -489,6 +489,46 @@
         </w:rPr>
         <w:t xml:space="preserve"> Hub Link:</w:t>
       </w:r>
+    </w:p>
+    <w:p>
+      <w:pPr>
+        <w:rPr>
+          <w:rFonts w:ascii="Helvetica" w:hAnsi="Helvetica" w:cs="Helvetica"/>
+          <w:b/>
+          <w:bCs/>
+          <w:color w:val="292F32"/>
+          <w:sz w:val="30"/>
+          <w:szCs w:val="30"/>
+          <w:shd w:val="clear" w:color="auto" w:fill="FFFFFF"/>
+        </w:rPr>
+      </w:pPr>
+      <w:hyperlink r:id="rId4" w:history="1">
+        <w:r>
+          <w:rPr>
+            <w:rStyle w:val="Hyperlink"/>
+            <w:rFonts w:ascii="Helvetica" w:hAnsi="Helvetica" w:cs="Helvetica"/>
+            <w:b/>
+            <w:bCs/>
+            <w:sz w:val="30"/>
+            <w:szCs w:val="30"/>
+            <w:shd w:val="clear" w:color="auto" w:fill="FFFFFF"/>
+          </w:rPr>
+          <w:t>https://github.com/govardhan71/Learners-Academy-Project-Phase-2.git</w:t>
+        </w:r>
+      </w:hyperlink>
+    </w:p>
+    <w:p>
+      <w:pPr>
+        <w:rPr>
+          <w:rFonts w:ascii="Helvetica" w:hAnsi="Helvetica" w:cs="Helvetica"/>
+          <w:b/>
+          <w:bCs/>
+          <w:color w:val="292F32"/>
+          <w:sz w:val="30"/>
+          <w:szCs w:val="30"/>
+          <w:shd w:val="clear" w:color="auto" w:fill="FFFFFF"/>
+        </w:rPr>
+      </w:pPr>
     </w:p>
     <w:sectPr>
       <w:pgSz w:w="12240" w:h="15840"/>
@@ -659,6 +699,7 @@
   <w:style w:type="paragraph" w:default="1" w:styleId="Normal">
     <w:name w:val="Normal"/>
     <w:qFormat/>
+    <w:rsid w:val="0088328F"/>
   </w:style>
   <w:style w:type="character" w:default="1" w:styleId="DefaultParagraphFont">
     <w:name w:val="Default Paragraph Font"/>
@@ -687,6 +728,17 @@
     <w:uiPriority w:val="99"/>
     <w:semiHidden/>
     <w:unhideWhenUsed/>
+  </w:style>
+  <w:style w:type="character" w:styleId="Hyperlink">
+    <w:name w:val="Hyperlink"/>
+    <w:basedOn w:val="DefaultParagraphFont"/>
+    <w:uiPriority w:val="99"/>
+    <w:unhideWhenUsed/>
+    <w:rsid w:val="001168AB"/>
+    <w:rPr>
+      <w:color w:val="0000FF" w:themeColor="hyperlink"/>
+      <w:u w:val="single"/>
+    </w:rPr>
   </w:style>
 </w:styles>
 </file>

</xml_diff>